<commit_message>
Atualização do caso de uso de requisições.
</commit_message>
<xml_diff>
--- a/Caso de Uso/Documentação Caso de Uso - Gerenciar Requisições.docx
+++ b/Caso de Uso/Documentação Caso de Uso - Gerenciar Requisições.docx
@@ -65,8 +65,8 @@
         <w:rPr>
           <w:b/>
           <w:bCs/>
-          <w:sz w:val="40"/>
-          <w:szCs w:val="40"/>
+          <w:sz w:val="24"/>
+          <w:szCs w:val="24"/>
         </w:rPr>
       </w:pPr>
       <w:r>
@@ -80,16 +80,16 @@
         <mc:AlternateContent>
           <mc:Choice Requires="wps">
             <w:drawing>
-              <wp:anchor distT="0" distB="0" distL="114300" distR="114300" simplePos="0" relativeHeight="251659264" behindDoc="0" locked="0" layoutInCell="1" allowOverlap="1" wp14:anchorId="38BE5964" wp14:editId="3FB00BB0">
+              <wp:anchor distT="0" distB="0" distL="114300" distR="114300" simplePos="0" relativeHeight="251659264" behindDoc="0" locked="0" layoutInCell="1" allowOverlap="1" wp14:anchorId="38BE5964" wp14:editId="04490FDB">
                 <wp:simplePos x="0" y="0"/>
                 <wp:positionH relativeFrom="column">
-                  <wp:posOffset>-622935</wp:posOffset>
+                  <wp:posOffset>-321945</wp:posOffset>
                 </wp:positionH>
                 <wp:positionV relativeFrom="paragraph">
-                  <wp:posOffset>258445</wp:posOffset>
+                  <wp:posOffset>151765</wp:posOffset>
                 </wp:positionV>
-                <wp:extent cx="6838950" cy="4333875"/>
-                <wp:effectExtent l="0" t="0" r="19050" b="28575"/>
+                <wp:extent cx="6067425" cy="4467225"/>
+                <wp:effectExtent l="0" t="0" r="28575" b="28575"/>
                 <wp:wrapNone/>
                 <wp:docPr id="2" name="Retângulo 2"/>
                 <wp:cNvGraphicFramePr/>
@@ -100,7 +100,7 @@
                       <wps:spPr>
                         <a:xfrm>
                           <a:off x="0" y="0"/>
-                          <a:ext cx="6838950" cy="4333875"/>
+                          <a:ext cx="6067425" cy="4467225"/>
                         </a:xfrm>
                         <a:prstGeom prst="rect">
                           <a:avLst/>
@@ -139,18 +139,33 @@
                     </wps:wsp>
                   </a:graphicData>
                 </a:graphic>
+                <wp14:sizeRelH relativeFrom="margin">
+                  <wp14:pctWidth>0</wp14:pctWidth>
+                </wp14:sizeRelH>
+                <wp14:sizeRelV relativeFrom="margin">
+                  <wp14:pctHeight>0</wp14:pctHeight>
+                </wp14:sizeRelV>
               </wp:anchor>
             </w:drawing>
           </mc:Choice>
           <mc:Fallback>
             <w:pict>
-              <v:rect w14:anchorId="1C3E7251" id="Retângulo 2" o:spid="_x0000_s1026" style="position:absolute;margin-left:-49.05pt;margin-top:20.35pt;width:538.5pt;height:341.25pt;z-index:251659264;visibility:visible;mso-wrap-style:square;mso-wrap-distance-left:9pt;mso-wrap-distance-top:0;mso-wrap-distance-right:9pt;mso-wrap-distance-bottom:0;mso-position-horizontal:absolute;mso-position-horizontal-relative:text;mso-position-vertical:absolute;mso-position-vertical-relative:text;v-text-anchor:middle" o:gfxdata="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" filled="f" strokecolor="black [3200]">
+              <v:rect w14:anchorId="4A6AF56F" id="Retângulo 2" o:spid="_x0000_s1026" style="position:absolute;margin-left:-25.35pt;margin-top:11.95pt;width:477.75pt;height:351.75pt;z-index:251659264;visibility:visible;mso-wrap-style:square;mso-width-percent:0;mso-height-percent:0;mso-wrap-distance-left:9pt;mso-wrap-distance-top:0;mso-wrap-distance-right:9pt;mso-wrap-distance-bottom:0;mso-position-horizontal:absolute;mso-position-horizontal-relative:text;mso-position-vertical:absolute;mso-position-vertical-relative:text;mso-width-percent:0;mso-height-percent:0;mso-width-relative:margin;mso-height-relative:margin;v-text-anchor:middle" o:gfxdata="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" filled="f" strokecolor="black [3200]">
                 <v:stroke joinstyle="round"/>
               </v:rect>
             </w:pict>
           </mc:Fallback>
         </mc:AlternateContent>
       </w:r>
+      <w:r>
+        <w:rPr>
+          <w:b/>
+          <w:bCs/>
+          <w:sz w:val="24"/>
+          <w:szCs w:val="24"/>
+        </w:rPr>
+        <w:t>=</w:t>
+      </w:r>
     </w:p>
     <w:p>
       <w:pPr>
@@ -165,10 +180,10 @@
           <w:noProof/>
         </w:rPr>
         <w:drawing>
-          <wp:inline distT="0" distB="0" distL="0" distR="0" wp14:anchorId="011025C1" wp14:editId="7B35A7A4">
-            <wp:extent cx="5400040" cy="4279265"/>
-            <wp:effectExtent l="0" t="0" r="0" b="6985"/>
-            <wp:docPr id="3" name="Imagem 3"/>
+          <wp:inline distT="0" distB="0" distL="0" distR="0" wp14:anchorId="5DD8F636" wp14:editId="4EAF70A2">
+            <wp:extent cx="5749675" cy="4124325"/>
+            <wp:effectExtent l="0" t="0" r="3810" b="0"/>
+            <wp:docPr id="1" name="Imagem 1"/>
             <wp:cNvGraphicFramePr>
               <a:graphicFrameLocks xmlns:a="http://schemas.openxmlformats.org/drawingml/2006/main" noChangeAspect="1"/>
             </wp:cNvGraphicFramePr>
@@ -182,7 +197,7 @@
                     </pic:cNvPicPr>
                   </pic:nvPicPr>
                   <pic:blipFill>
-                    <a:blip r:embed="rId4">
+                    <a:blip r:embed="rId5" cstate="print">
                       <a:extLst>
                         <a:ext uri="{28A0092B-C50C-407E-A947-70E740481C1C}">
                           <a14:useLocalDpi xmlns:a14="http://schemas.microsoft.com/office/drawing/2010/main" val="0"/>
@@ -197,7 +212,7 @@
                   <pic:spPr bwMode="auto">
                     <a:xfrm>
                       <a:off x="0" y="0"/>
-                      <a:ext cx="5400040" cy="4279265"/>
+                      <a:ext cx="5751111" cy="4125355"/>
                     </a:xfrm>
                     <a:prstGeom prst="rect">
                       <a:avLst/>
@@ -213,15 +228,6 @@
           </wp:inline>
         </w:drawing>
       </w:r>
-    </w:p>
-    <w:p>
-      <w:pPr>
-        <w:jc w:val="center"/>
-        <w:rPr>
-          <w:sz w:val="40"/>
-          <w:szCs w:val="40"/>
-        </w:rPr>
-      </w:pPr>
     </w:p>
     <w:p>
       <w:pPr>
@@ -427,7 +433,17 @@
           <w:szCs w:val="28"/>
           <w:u w:val="single"/>
         </w:rPr>
-        <w:t>Solicitar Requisição</w:t>
+        <w:t>Cadastrar</w:t>
+      </w:r>
+      <w:r>
+        <w:rPr>
+          <w:b/>
+          <w:bCs/>
+          <w:sz w:val="28"/>
+          <w:szCs w:val="28"/>
+          <w:u w:val="single"/>
+        </w:rPr>
+        <w:t xml:space="preserve"> Requisição</w:t>
       </w:r>
     </w:p>
     <w:p>
@@ -452,6 +468,7 @@
     </w:p>
     <w:p>
       <w:pPr>
+        <w:spacing w:line="276" w:lineRule="auto"/>
         <w:jc w:val="both"/>
         <w:rPr>
           <w:sz w:val="24"/>
@@ -486,21 +503,98 @@
           <w:sz w:val="24"/>
           <w:szCs w:val="24"/>
         </w:rPr>
-        <w:t>irá inserir a identificação do aluno/professor</w:t>
-      </w:r>
-      <w:r>
-        <w:rPr>
-          <w:sz w:val="24"/>
-          <w:szCs w:val="24"/>
-        </w:rPr>
-        <w:t>, descrição e o tipo (Equipamento</w:t>
-      </w:r>
-      <w:r>
-        <w:rPr>
-          <w:sz w:val="24"/>
-          <w:szCs w:val="24"/>
-        </w:rPr>
-        <w:t>,</w:t>
+        <w:t xml:space="preserve">irá inserir </w:t>
+      </w:r>
+      <w:r>
+        <w:rPr>
+          <w:sz w:val="24"/>
+          <w:szCs w:val="24"/>
+        </w:rPr>
+        <w:t>o tipo</w:t>
+      </w:r>
+      <w:r>
+        <w:rPr>
+          <w:sz w:val="24"/>
+          <w:szCs w:val="24"/>
+        </w:rPr>
+        <w:t xml:space="preserve"> d</w:t>
+      </w:r>
+      <w:r>
+        <w:rPr>
+          <w:sz w:val="24"/>
+          <w:szCs w:val="24"/>
+        </w:rPr>
+        <w:t>a</w:t>
+      </w:r>
+      <w:r>
+        <w:rPr>
+          <w:sz w:val="24"/>
+          <w:szCs w:val="24"/>
+        </w:rPr>
+        <w:t xml:space="preserve"> requisição</w:t>
+      </w:r>
+      <w:r>
+        <w:rPr>
+          <w:sz w:val="24"/>
+          <w:szCs w:val="24"/>
+        </w:rPr>
+        <w:t xml:space="preserve"> (</w:t>
+      </w:r>
+      <w:r>
+        <w:rPr>
+          <w:sz w:val="24"/>
+          <w:szCs w:val="24"/>
+        </w:rPr>
+        <w:t>Sala, Equipamento</w:t>
+      </w:r>
+      <w:r>
+        <w:rPr>
+          <w:sz w:val="24"/>
+          <w:szCs w:val="24"/>
+        </w:rPr>
+        <w:t xml:space="preserve">) </w:t>
+      </w:r>
+      <w:r>
+        <w:rPr>
+          <w:sz w:val="24"/>
+          <w:szCs w:val="24"/>
+        </w:rPr>
+        <w:t xml:space="preserve">e o seu turno (Integral, Matutino, </w:t>
+      </w:r>
+      <w:r>
+        <w:rPr>
+          <w:sz w:val="24"/>
+          <w:szCs w:val="24"/>
+        </w:rPr>
+        <w:t>Noturno</w:t>
+      </w:r>
+      <w:r>
+        <w:rPr>
+          <w:sz w:val="24"/>
+          <w:szCs w:val="24"/>
+        </w:rPr>
+        <w:t xml:space="preserve">). Adicionalmente, caso a requisição seja do tipo Equipamento ele também irá inserir </w:t>
+      </w:r>
+      <w:r>
+        <w:rPr>
+          <w:sz w:val="24"/>
+          <w:szCs w:val="24"/>
+        </w:rPr>
+        <w:t>o</w:t>
+      </w:r>
+      <w:r>
+        <w:rPr>
+          <w:sz w:val="24"/>
+          <w:szCs w:val="24"/>
+        </w:rPr>
+        <w:t xml:space="preserve"> tipo</w:t>
+      </w:r>
+      <w:r>
+        <w:rPr>
+          <w:sz w:val="24"/>
+          <w:szCs w:val="24"/>
+        </w:rPr>
+        <w:t xml:space="preserve"> de equipamento</w:t>
       </w:r>
       <w:r>
         <w:rPr>
@@ -514,42 +608,14 @@
           <w:sz w:val="24"/>
           <w:szCs w:val="24"/>
         </w:rPr>
-        <w:t>Sala) de solicitação</w:t>
-      </w:r>
-      <w:r>
-        <w:rPr>
-          <w:sz w:val="24"/>
-          <w:szCs w:val="24"/>
-        </w:rPr>
-        <w:t xml:space="preserve"> </w:t>
-      </w:r>
-      <w:r>
-        <w:rPr>
-          <w:sz w:val="24"/>
-          <w:szCs w:val="24"/>
-        </w:rPr>
-        <w:t>e mostrará o</w:t>
-      </w:r>
-      <w:r>
-        <w:rPr>
-          <w:sz w:val="24"/>
-          <w:szCs w:val="24"/>
-        </w:rPr>
-        <w:t xml:space="preserve"> tipo de</w:t>
-      </w:r>
-      <w:r>
-        <w:rPr>
-          <w:sz w:val="24"/>
-          <w:szCs w:val="24"/>
-        </w:rPr>
-        <w:t xml:space="preserve"> equipamento que será emprestado</w:t>
-      </w:r>
-      <w:r>
-        <w:rPr>
-          <w:sz w:val="24"/>
-          <w:szCs w:val="24"/>
-        </w:rPr>
-        <w:t xml:space="preserve"> e</w:t>
+        <w:t xml:space="preserve">(Notebook, Tablet) </w:t>
+      </w:r>
+      <w:r>
+        <w:rPr>
+          <w:sz w:val="24"/>
+          <w:szCs w:val="24"/>
+        </w:rPr>
+        <w:t>e</w:t>
       </w:r>
       <w:r>
         <w:rPr>
@@ -568,6 +634,25 @@
     </w:p>
     <w:p>
       <w:pPr>
+        <w:jc w:val="both"/>
+        <w:rPr>
+          <w:sz w:val="24"/>
+          <w:szCs w:val="24"/>
+        </w:rPr>
+      </w:pPr>
+    </w:p>
+    <w:p>
+      <w:pPr>
+        <w:jc w:val="both"/>
+        <w:rPr>
+          <w:sz w:val="24"/>
+          <w:szCs w:val="24"/>
+        </w:rPr>
+      </w:pPr>
+    </w:p>
+    <w:p>
+      <w:pPr>
+        <w:spacing w:line="276" w:lineRule="auto"/>
         <w:jc w:val="both"/>
         <w:rPr>
           <w:b/>
@@ -589,16 +674,298 @@
     </w:p>
     <w:p>
       <w:pPr>
-        <w:jc w:val="both"/>
-        <w:rPr>
-          <w:sz w:val="24"/>
-          <w:szCs w:val="24"/>
-        </w:rPr>
-      </w:pPr>
-      <w:r>
-        <w:rPr>
-          <w:sz w:val="24"/>
-          <w:szCs w:val="24"/>
+        <w:spacing w:line="276" w:lineRule="auto"/>
+        <w:ind w:firstLine="708"/>
+        <w:jc w:val="both"/>
+        <w:rPr>
+          <w:sz w:val="24"/>
+          <w:szCs w:val="24"/>
+        </w:rPr>
+      </w:pPr>
+      <w:r>
+        <w:rPr>
+          <w:sz w:val="24"/>
+          <w:szCs w:val="24"/>
+        </w:rPr>
+        <w:t xml:space="preserve">O </w:t>
+      </w:r>
+      <w:r>
+        <w:rPr>
+          <w:sz w:val="24"/>
+          <w:szCs w:val="24"/>
+        </w:rPr>
+        <w:t>A</w:t>
+      </w:r>
+      <w:r>
+        <w:rPr>
+          <w:sz w:val="24"/>
+          <w:szCs w:val="24"/>
+        </w:rPr>
+        <w:t xml:space="preserve">gente da UniSales irá inserir </w:t>
+      </w:r>
+      <w:r>
+        <w:rPr>
+          <w:sz w:val="24"/>
+          <w:szCs w:val="24"/>
+        </w:rPr>
+        <w:t xml:space="preserve">a identificação do </w:t>
+      </w:r>
+      <w:r>
+        <w:rPr>
+          <w:sz w:val="24"/>
+          <w:szCs w:val="24"/>
+        </w:rPr>
+        <w:t>aluno/professor</w:t>
+      </w:r>
+      <w:r>
+        <w:rPr>
+          <w:sz w:val="24"/>
+          <w:szCs w:val="24"/>
+        </w:rPr>
+        <w:t xml:space="preserve"> solicitante, </w:t>
+      </w:r>
+      <w:r>
+        <w:rPr>
+          <w:sz w:val="24"/>
+          <w:szCs w:val="24"/>
+        </w:rPr>
+        <w:t>o tipo d</w:t>
+      </w:r>
+      <w:r>
+        <w:rPr>
+          <w:sz w:val="24"/>
+          <w:szCs w:val="24"/>
+        </w:rPr>
+        <w:t>a</w:t>
+      </w:r>
+      <w:r>
+        <w:rPr>
+          <w:sz w:val="24"/>
+          <w:szCs w:val="24"/>
+        </w:rPr>
+        <w:t xml:space="preserve"> requisição (Sala, Equipamento)</w:t>
+      </w:r>
+      <w:r>
+        <w:rPr>
+          <w:sz w:val="24"/>
+          <w:szCs w:val="24"/>
+        </w:rPr>
+        <w:t xml:space="preserve">, </w:t>
+      </w:r>
+      <w:r>
+        <w:rPr>
+          <w:sz w:val="24"/>
+          <w:szCs w:val="24"/>
+        </w:rPr>
+        <w:t xml:space="preserve">o </w:t>
+      </w:r>
+      <w:r>
+        <w:rPr>
+          <w:sz w:val="24"/>
+          <w:szCs w:val="24"/>
+        </w:rPr>
+        <w:t>turno do usuário</w:t>
+      </w:r>
+      <w:r>
+        <w:rPr>
+          <w:sz w:val="24"/>
+          <w:szCs w:val="24"/>
+        </w:rPr>
+        <w:t xml:space="preserve"> (Integral, Matutino, </w:t>
+      </w:r>
+      <w:r>
+        <w:rPr>
+          <w:sz w:val="24"/>
+          <w:szCs w:val="24"/>
+        </w:rPr>
+        <w:t>Noturno</w:t>
+      </w:r>
+      <w:r>
+        <w:rPr>
+          <w:sz w:val="24"/>
+          <w:szCs w:val="24"/>
+        </w:rPr>
+        <w:t xml:space="preserve">). Adicionalmente, caso a requisição seja do tipo Equipamento </w:t>
+      </w:r>
+      <w:r>
+        <w:rPr>
+          <w:sz w:val="24"/>
+          <w:szCs w:val="24"/>
+        </w:rPr>
+        <w:t>o agente</w:t>
+      </w:r>
+      <w:r>
+        <w:rPr>
+          <w:sz w:val="24"/>
+          <w:szCs w:val="24"/>
+        </w:rPr>
+        <w:t xml:space="preserve"> também irá inserir o tipo</w:t>
+      </w:r>
+      <w:r>
+        <w:rPr>
+          <w:sz w:val="24"/>
+          <w:szCs w:val="24"/>
+        </w:rPr>
+        <w:t xml:space="preserve"> do equipamento</w:t>
+      </w:r>
+      <w:r>
+        <w:rPr>
+          <w:sz w:val="24"/>
+          <w:szCs w:val="24"/>
+        </w:rPr>
+        <w:t xml:space="preserve"> (Notebook, Tablet) e sua quantidade</w:t>
+      </w:r>
+      <w:r>
+        <w:rPr>
+          <w:sz w:val="24"/>
+          <w:szCs w:val="24"/>
+        </w:rPr>
+        <w:t>, bem como o(s) acessório(s) e sua(s) quantidade(s).</w:t>
+      </w:r>
+    </w:p>
+    <w:p>
+      <w:pPr>
+        <w:spacing w:line="276" w:lineRule="auto"/>
+        <w:jc w:val="both"/>
+        <w:rPr>
+          <w:b/>
+          <w:bCs/>
+          <w:sz w:val="28"/>
+          <w:szCs w:val="28"/>
+        </w:rPr>
+      </w:pPr>
+      <w:r>
+        <w:rPr>
+          <w:b/>
+          <w:bCs/>
+          <w:sz w:val="28"/>
+          <w:szCs w:val="28"/>
+        </w:rPr>
+        <w:t>Regra de Negócio:</w:t>
+      </w:r>
+    </w:p>
+    <w:p>
+      <w:pPr>
+        <w:spacing w:line="276" w:lineRule="auto"/>
+        <w:ind w:firstLine="708"/>
+        <w:jc w:val="both"/>
+        <w:rPr>
+          <w:sz w:val="24"/>
+          <w:szCs w:val="24"/>
+        </w:rPr>
+      </w:pPr>
+      <w:r>
+        <w:rPr>
+          <w:sz w:val="24"/>
+          <w:szCs w:val="24"/>
+        </w:rPr>
+        <w:t>Se o Usuário for Aluno</w:t>
+      </w:r>
+      <w:r>
+        <w:rPr>
+          <w:sz w:val="24"/>
+          <w:szCs w:val="24"/>
+        </w:rPr>
+        <w:t xml:space="preserve"> só pode</w:t>
+      </w:r>
+      <w:r>
+        <w:rPr>
+          <w:sz w:val="24"/>
+          <w:szCs w:val="24"/>
+        </w:rPr>
+        <w:t xml:space="preserve">rá </w:t>
+      </w:r>
+      <w:r>
+        <w:rPr>
+          <w:sz w:val="24"/>
+          <w:szCs w:val="24"/>
+        </w:rPr>
+        <w:t xml:space="preserve">cadastrar requisições </w:t>
+      </w:r>
+      <w:r>
+        <w:rPr>
+          <w:sz w:val="24"/>
+          <w:szCs w:val="24"/>
+        </w:rPr>
+        <w:t>de equipamentos</w:t>
+      </w:r>
+      <w:r>
+        <w:rPr>
+          <w:sz w:val="24"/>
+          <w:szCs w:val="24"/>
+        </w:rPr>
+        <w:t>.</w:t>
+      </w:r>
+    </w:p>
+    <w:p>
+      <w:pPr>
+        <w:spacing w:line="276" w:lineRule="auto"/>
+        <w:jc w:val="both"/>
+        <w:rPr>
+          <w:b/>
+          <w:bCs/>
+          <w:sz w:val="28"/>
+          <w:szCs w:val="28"/>
+          <w:u w:val="single"/>
+        </w:rPr>
+      </w:pPr>
+      <w:r>
+        <w:rPr>
+          <w:b/>
+          <w:bCs/>
+          <w:sz w:val="28"/>
+          <w:szCs w:val="28"/>
+          <w:u w:val="single"/>
+        </w:rPr>
+        <w:t xml:space="preserve">Evento: Cancelar </w:t>
+      </w:r>
+      <w:r>
+        <w:rPr>
+          <w:b/>
+          <w:bCs/>
+          <w:sz w:val="28"/>
+          <w:szCs w:val="28"/>
+          <w:u w:val="single"/>
+        </w:rPr>
+        <w:t>Requisição</w:t>
+      </w:r>
+    </w:p>
+    <w:p>
+      <w:pPr>
+        <w:spacing w:line="276" w:lineRule="auto"/>
+        <w:jc w:val="both"/>
+        <w:rPr>
+          <w:b/>
+          <w:bCs/>
+          <w:sz w:val="28"/>
+          <w:szCs w:val="28"/>
+        </w:rPr>
+      </w:pPr>
+      <w:r>
+        <w:rPr>
+          <w:b/>
+          <w:bCs/>
+          <w:sz w:val="28"/>
+          <w:szCs w:val="28"/>
+        </w:rPr>
+        <w:t>Fluxo Normal:</w:t>
+      </w:r>
+    </w:p>
+    <w:p>
+      <w:pPr>
+        <w:spacing w:line="276" w:lineRule="auto"/>
+        <w:jc w:val="both"/>
+        <w:rPr>
+          <w:sz w:val="24"/>
+          <w:szCs w:val="24"/>
+        </w:rPr>
+      </w:pPr>
+      <w:r>
+        <w:rPr>
+          <w:b/>
+          <w:bCs/>
+          <w:sz w:val="28"/>
+          <w:szCs w:val="28"/>
         </w:rPr>
         <w:tab/>
       </w:r>
@@ -607,195 +974,6 @@
           <w:sz w:val="24"/>
           <w:szCs w:val="24"/>
         </w:rPr>
-        <w:t>O Agente da UniSales</w:t>
-      </w:r>
-      <w:r>
-        <w:rPr>
-          <w:sz w:val="24"/>
-          <w:szCs w:val="24"/>
-        </w:rPr>
-        <w:t xml:space="preserve"> </w:t>
-      </w:r>
-      <w:r>
-        <w:rPr>
-          <w:sz w:val="24"/>
-          <w:szCs w:val="24"/>
-        </w:rPr>
-        <w:t xml:space="preserve">irá inserir a identificação do </w:t>
-      </w:r>
-      <w:r>
-        <w:rPr>
-          <w:sz w:val="24"/>
-          <w:szCs w:val="24"/>
-        </w:rPr>
-        <w:t>A</w:t>
-      </w:r>
-      <w:r>
-        <w:rPr>
-          <w:sz w:val="24"/>
-          <w:szCs w:val="24"/>
-        </w:rPr>
-        <w:t>luno/</w:t>
-      </w:r>
-      <w:r>
-        <w:rPr>
-          <w:sz w:val="24"/>
-          <w:szCs w:val="24"/>
-        </w:rPr>
-        <w:t>P</w:t>
-      </w:r>
-      <w:r>
-        <w:rPr>
-          <w:sz w:val="24"/>
-          <w:szCs w:val="24"/>
-        </w:rPr>
-        <w:t>rofessor</w:t>
-      </w:r>
-      <w:r>
-        <w:rPr>
-          <w:sz w:val="24"/>
-          <w:szCs w:val="24"/>
-        </w:rPr>
-        <w:t xml:space="preserve"> solicitante</w:t>
-      </w:r>
-      <w:r>
-        <w:rPr>
-          <w:sz w:val="24"/>
-          <w:szCs w:val="24"/>
-        </w:rPr>
-        <w:t xml:space="preserve"> e o</w:t>
-      </w:r>
-      <w:r>
-        <w:rPr>
-          <w:sz w:val="24"/>
-          <w:szCs w:val="24"/>
-        </w:rPr>
-        <w:t xml:space="preserve"> tipo de</w:t>
-      </w:r>
-      <w:r>
-        <w:rPr>
-          <w:sz w:val="24"/>
-          <w:szCs w:val="24"/>
-        </w:rPr>
-        <w:t xml:space="preserve"> equipamento que será emprestado</w:t>
-      </w:r>
-      <w:r>
-        <w:rPr>
-          <w:sz w:val="24"/>
-          <w:szCs w:val="24"/>
-        </w:rPr>
-        <w:t xml:space="preserve"> e sua quantidade,</w:t>
-      </w:r>
-      <w:r>
-        <w:rPr>
-          <w:sz w:val="24"/>
-          <w:szCs w:val="24"/>
-        </w:rPr>
-        <w:t xml:space="preserve"> o(s) periférico(s)</w:t>
-      </w:r>
-      <w:r>
-        <w:rPr>
-          <w:sz w:val="24"/>
-          <w:szCs w:val="24"/>
-        </w:rPr>
-        <w:t xml:space="preserve"> e o tipo (Equipamento</w:t>
-      </w:r>
-      <w:r>
-        <w:rPr>
-          <w:sz w:val="24"/>
-          <w:szCs w:val="24"/>
-        </w:rPr>
-        <w:t>,</w:t>
-      </w:r>
-      <w:r>
-        <w:rPr>
-          <w:sz w:val="24"/>
-          <w:szCs w:val="24"/>
-        </w:rPr>
-        <w:t xml:space="preserve"> </w:t>
-      </w:r>
-      <w:r>
-        <w:rPr>
-          <w:sz w:val="24"/>
-          <w:szCs w:val="24"/>
-        </w:rPr>
-        <w:t>Sala).</w:t>
-      </w:r>
-    </w:p>
-    <w:p>
-      <w:pPr>
-        <w:jc w:val="both"/>
-        <w:rPr>
-          <w:b/>
-          <w:bCs/>
-          <w:sz w:val="28"/>
-          <w:szCs w:val="28"/>
-          <w:u w:val="single"/>
-        </w:rPr>
-      </w:pPr>
-      <w:r>
-        <w:rPr>
-          <w:b/>
-          <w:bCs/>
-          <w:sz w:val="28"/>
-          <w:szCs w:val="28"/>
-          <w:u w:val="single"/>
-        </w:rPr>
-        <w:t xml:space="preserve">Evento: Cancelar </w:t>
-      </w:r>
-      <w:r>
-        <w:rPr>
-          <w:b/>
-          <w:bCs/>
-          <w:sz w:val="28"/>
-          <w:szCs w:val="28"/>
-          <w:u w:val="single"/>
-        </w:rPr>
-        <w:t>Requisição</w:t>
-      </w:r>
-    </w:p>
-    <w:p>
-      <w:pPr>
-        <w:jc w:val="both"/>
-        <w:rPr>
-          <w:b/>
-          <w:bCs/>
-          <w:sz w:val="28"/>
-          <w:szCs w:val="28"/>
-        </w:rPr>
-      </w:pPr>
-      <w:r>
-        <w:rPr>
-          <w:b/>
-          <w:bCs/>
-          <w:sz w:val="28"/>
-          <w:szCs w:val="28"/>
-        </w:rPr>
-        <w:t>Fluxo Normal:</w:t>
-      </w:r>
-    </w:p>
-    <w:p>
-      <w:pPr>
-        <w:jc w:val="both"/>
-        <w:rPr>
-          <w:sz w:val="24"/>
-          <w:szCs w:val="24"/>
-        </w:rPr>
-      </w:pPr>
-      <w:r>
-        <w:rPr>
-          <w:b/>
-          <w:bCs/>
-          <w:sz w:val="28"/>
-          <w:szCs w:val="28"/>
-        </w:rPr>
-        <w:tab/>
-      </w:r>
-      <w:r>
-        <w:rPr>
-          <w:sz w:val="24"/>
-          <w:szCs w:val="24"/>
-        </w:rPr>
         <w:t xml:space="preserve">O </w:t>
       </w:r>
       <w:r>
@@ -810,11 +988,33 @@
           <w:sz w:val="24"/>
           <w:szCs w:val="24"/>
         </w:rPr>
-        <w:t xml:space="preserve"> terá a possibilidade de inserir uma justificativa do cancelamento da solicitação do equipamento.</w:t>
-      </w:r>
-    </w:p>
-    <w:p>
-      <w:pPr>
+        <w:t xml:space="preserve"> terá a possibilidade de inserir uma justificativa </w:t>
+      </w:r>
+      <w:r>
+        <w:rPr>
+          <w:sz w:val="24"/>
+          <w:szCs w:val="24"/>
+        </w:rPr>
+        <w:t>para</w:t>
+      </w:r>
+      <w:r>
+        <w:rPr>
+          <w:sz w:val="24"/>
+          <w:szCs w:val="24"/>
+        </w:rPr>
+        <w:t xml:space="preserve"> cancelamento da solicitação do equipamento</w:t>
+      </w:r>
+      <w:r>
+        <w:rPr>
+          <w:sz w:val="24"/>
+          <w:szCs w:val="24"/>
+        </w:rPr>
+        <w:t>/sala.</w:t>
+      </w:r>
+    </w:p>
+    <w:p>
+      <w:pPr>
+        <w:spacing w:line="276" w:lineRule="auto"/>
         <w:jc w:val="both"/>
         <w:rPr>
           <w:b/>
@@ -835,6 +1035,7 @@
     </w:p>
     <w:p>
       <w:pPr>
+        <w:spacing w:line="276" w:lineRule="auto"/>
         <w:jc w:val="both"/>
         <w:rPr>
           <w:sz w:val="24"/>
@@ -853,7 +1054,49 @@
           <w:sz w:val="24"/>
           <w:szCs w:val="24"/>
         </w:rPr>
-        <w:t>A solicitação deverá estar no status de “Solicitado”</w:t>
+        <w:t xml:space="preserve">A </w:t>
+      </w:r>
+      <w:r>
+        <w:rPr>
+          <w:sz w:val="24"/>
+          <w:szCs w:val="24"/>
+        </w:rPr>
+        <w:t xml:space="preserve">requisição </w:t>
+      </w:r>
+      <w:r>
+        <w:rPr>
+          <w:sz w:val="24"/>
+          <w:szCs w:val="24"/>
+        </w:rPr>
+        <w:t>deverá estar</w:t>
+      </w:r>
+      <w:r>
+        <w:rPr>
+          <w:sz w:val="24"/>
+          <w:szCs w:val="24"/>
+        </w:rPr>
+        <w:t xml:space="preserve"> no status de “Solicitad</w:t>
+      </w:r>
+      <w:r>
+        <w:rPr>
+          <w:sz w:val="24"/>
+          <w:szCs w:val="24"/>
+        </w:rPr>
+        <w:t>o</w:t>
+      </w:r>
+      <w:r>
+        <w:rPr>
+          <w:sz w:val="24"/>
+          <w:szCs w:val="24"/>
+        </w:rPr>
+        <w:t>”</w:t>
+      </w:r>
+      <w:r>
+        <w:rPr>
+          <w:sz w:val="24"/>
+          <w:szCs w:val="24"/>
+        </w:rPr>
+        <w:t>, “Em aguardo”</w:t>
       </w:r>
       <w:r>
         <w:rPr>
@@ -881,72 +1124,12 @@
           <w:sz w:val="24"/>
           <w:szCs w:val="24"/>
         </w:rPr>
-        <w:t>.</w:t>
-      </w:r>
-    </w:p>
-    <w:p>
-      <w:pPr>
-        <w:ind w:firstLine="708"/>
-        <w:jc w:val="both"/>
-        <w:rPr>
-          <w:sz w:val="24"/>
-          <w:szCs w:val="24"/>
-        </w:rPr>
-      </w:pPr>
-      <w:r>
-        <w:rPr>
-          <w:sz w:val="24"/>
-          <w:szCs w:val="24"/>
-        </w:rPr>
-        <w:t>P</w:t>
-      </w:r>
-      <w:r>
-        <w:rPr>
-          <w:sz w:val="24"/>
-          <w:szCs w:val="24"/>
-        </w:rPr>
-        <w:t>oderá ser alterada pelo usuário que solicitou a requisição</w:t>
-      </w:r>
-      <w:r>
-        <w:rPr>
-          <w:sz w:val="24"/>
-          <w:szCs w:val="24"/>
-        </w:rPr>
-        <w:t xml:space="preserve"> e o Agente da </w:t>
-      </w:r>
-      <w:r>
-        <w:rPr>
-          <w:sz w:val="24"/>
-          <w:szCs w:val="24"/>
-        </w:rPr>
-        <w:t>UniS</w:t>
-      </w:r>
-      <w:r>
-        <w:rPr>
-          <w:sz w:val="24"/>
-          <w:szCs w:val="24"/>
-        </w:rPr>
-        <w:t>ales</w:t>
-      </w:r>
-      <w:r>
-        <w:rPr>
-          <w:sz w:val="24"/>
-          <w:szCs w:val="24"/>
-        </w:rPr>
-        <w:t>.</w:t>
-      </w:r>
-    </w:p>
-    <w:p>
-      <w:pPr>
-        <w:jc w:val="both"/>
-        <w:rPr>
-          <w:sz w:val="24"/>
-          <w:szCs w:val="24"/>
-        </w:rPr>
-      </w:pPr>
-    </w:p>
-    <w:p>
-      <w:pPr>
+        <w:t>, e somente pelo usuário que solicitou ou pelo agente da UniSales.</w:t>
+      </w:r>
+    </w:p>
+    <w:p>
+      <w:pPr>
+        <w:spacing w:line="276" w:lineRule="auto"/>
         <w:jc w:val="both"/>
         <w:rPr>
           <w:b/>
@@ -979,6 +1162,7 @@
     </w:p>
     <w:p>
       <w:pPr>
+        <w:spacing w:line="276" w:lineRule="auto"/>
         <w:jc w:val="both"/>
         <w:rPr>
           <w:b/>
@@ -999,6 +1183,7 @@
     </w:p>
     <w:p>
       <w:pPr>
+        <w:spacing w:line="276" w:lineRule="auto"/>
         <w:jc w:val="both"/>
         <w:rPr>
           <w:sz w:val="24"/>
@@ -1040,11 +1225,33 @@
           <w:sz w:val="24"/>
           <w:szCs w:val="24"/>
         </w:rPr>
-        <w:t>modificar/acrescentar um equipamento a Solicitação.</w:t>
-      </w:r>
-    </w:p>
-    <w:p>
-      <w:pPr>
+        <w:t>modificar/acrescentar um equipamento</w:t>
+      </w:r>
+      <w:r>
+        <w:rPr>
+          <w:sz w:val="24"/>
+          <w:szCs w:val="24"/>
+        </w:rPr>
+        <w:t>/sala</w:t>
+      </w:r>
+      <w:r>
+        <w:rPr>
+          <w:sz w:val="24"/>
+          <w:szCs w:val="24"/>
+        </w:rPr>
+        <w:t xml:space="preserve"> </w:t>
+      </w:r>
+      <w:r>
+        <w:rPr>
+          <w:sz w:val="24"/>
+          <w:szCs w:val="24"/>
+        </w:rPr>
+        <w:t>os itens solicitados na requisição.</w:t>
+      </w:r>
+    </w:p>
+    <w:p>
+      <w:pPr>
+        <w:spacing w:line="276" w:lineRule="auto"/>
         <w:jc w:val="both"/>
         <w:rPr>
           <w:b/>
@@ -1065,6 +1272,7 @@
     </w:p>
     <w:p>
       <w:pPr>
+        <w:spacing w:line="276" w:lineRule="auto"/>
         <w:jc w:val="both"/>
         <w:rPr>
           <w:sz w:val="24"/>
@@ -1083,7 +1291,136 @@
           <w:sz w:val="24"/>
           <w:szCs w:val="24"/>
         </w:rPr>
-        <w:t>A solicitação deverá estar no status de “Solicitado”</w:t>
+        <w:t>A requisição deverá estar no status de “Solicitado”, “Em aguardo” ou “Confirmada”, e somente pelo usuário que solicitou ou pelo agente da UniSales.</w:t>
+      </w:r>
+    </w:p>
+    <w:p>
+      <w:pPr>
+        <w:spacing w:line="276" w:lineRule="auto"/>
+        <w:jc w:val="both"/>
+        <w:rPr>
+          <w:b/>
+          <w:bCs/>
+          <w:sz w:val="28"/>
+          <w:szCs w:val="28"/>
+          <w:u w:val="single"/>
+        </w:rPr>
+      </w:pPr>
+      <w:r>
+        <w:rPr>
+          <w:b/>
+          <w:bCs/>
+          <w:sz w:val="28"/>
+          <w:szCs w:val="28"/>
+          <w:u w:val="single"/>
+        </w:rPr>
+        <w:t xml:space="preserve">Evento: Pesquisar </w:t>
+      </w:r>
+      <w:r>
+        <w:rPr>
+          <w:b/>
+          <w:bCs/>
+          <w:sz w:val="28"/>
+          <w:szCs w:val="28"/>
+          <w:u w:val="single"/>
+        </w:rPr>
+        <w:t>Requisição</w:t>
+      </w:r>
+    </w:p>
+    <w:p>
+      <w:pPr>
+        <w:spacing w:line="276" w:lineRule="auto"/>
+        <w:jc w:val="both"/>
+        <w:rPr>
+          <w:b/>
+          <w:bCs/>
+          <w:sz w:val="28"/>
+          <w:szCs w:val="28"/>
+        </w:rPr>
+      </w:pPr>
+      <w:r>
+        <w:rPr>
+          <w:b/>
+          <w:bCs/>
+          <w:sz w:val="28"/>
+          <w:szCs w:val="28"/>
+        </w:rPr>
+        <w:t>Fluxo Normal:</w:t>
+      </w:r>
+    </w:p>
+    <w:p>
+      <w:pPr>
+        <w:spacing w:line="276" w:lineRule="auto"/>
+        <w:jc w:val="both"/>
+        <w:rPr>
+          <w:sz w:val="24"/>
+          <w:szCs w:val="24"/>
+        </w:rPr>
+      </w:pPr>
+      <w:r>
+        <w:rPr>
+          <w:b/>
+          <w:bCs/>
+          <w:sz w:val="28"/>
+          <w:szCs w:val="28"/>
+        </w:rPr>
+        <w:tab/>
+      </w:r>
+      <w:r>
+        <w:rPr>
+          <w:sz w:val="24"/>
+          <w:szCs w:val="24"/>
+        </w:rPr>
+        <w:t xml:space="preserve">O </w:t>
+      </w:r>
+      <w:r>
+        <w:rPr>
+          <w:sz w:val="24"/>
+          <w:szCs w:val="24"/>
+        </w:rPr>
+        <w:t xml:space="preserve">Usuário </w:t>
+      </w:r>
+      <w:r>
+        <w:rPr>
+          <w:sz w:val="24"/>
+          <w:szCs w:val="24"/>
+        </w:rPr>
+        <w:t xml:space="preserve">poderá pesquisar </w:t>
+      </w:r>
+      <w:r>
+        <w:rPr>
+          <w:sz w:val="24"/>
+          <w:szCs w:val="24"/>
+        </w:rPr>
+        <w:t xml:space="preserve">requisições usando os filtros: </w:t>
+      </w:r>
+      <w:r>
+        <w:rPr>
+          <w:sz w:val="24"/>
+          <w:szCs w:val="24"/>
+        </w:rPr>
+        <w:t>tipo</w:t>
+      </w:r>
+      <w:r>
+        <w:rPr>
+          <w:sz w:val="24"/>
+          <w:szCs w:val="24"/>
+        </w:rPr>
+        <w:t xml:space="preserve"> de requisição</w:t>
+      </w:r>
+      <w:r>
+        <w:rPr>
+          <w:sz w:val="24"/>
+          <w:szCs w:val="24"/>
+        </w:rPr>
+        <w:t xml:space="preserve"> (Equipamento</w:t>
+      </w:r>
+      <w:r>
+        <w:rPr>
+          <w:sz w:val="24"/>
+          <w:szCs w:val="24"/>
+        </w:rPr>
+        <w:t>,</w:t>
       </w:r>
       <w:r>
         <w:rPr>
@@ -1097,200 +1434,7 @@
           <w:sz w:val="24"/>
           <w:szCs w:val="24"/>
         </w:rPr>
-        <w:t>ou</w:t>
-      </w:r>
-      <w:r>
-        <w:rPr>
-          <w:sz w:val="24"/>
-          <w:szCs w:val="24"/>
-        </w:rPr>
-        <w:t xml:space="preserve"> “Confirmada”.</w:t>
-      </w:r>
-    </w:p>
-    <w:p>
-      <w:pPr>
-        <w:jc w:val="both"/>
-        <w:rPr>
-          <w:sz w:val="24"/>
-          <w:szCs w:val="24"/>
-        </w:rPr>
-      </w:pPr>
-      <w:r>
-        <w:rPr>
-          <w:sz w:val="24"/>
-          <w:szCs w:val="24"/>
-        </w:rPr>
-        <w:tab/>
-      </w:r>
-      <w:r>
-        <w:rPr>
-          <w:sz w:val="24"/>
-          <w:szCs w:val="24"/>
-        </w:rPr>
-        <w:t>P</w:t>
-      </w:r>
-      <w:r>
-        <w:rPr>
-          <w:sz w:val="24"/>
-          <w:szCs w:val="24"/>
-        </w:rPr>
-        <w:t>oderá ser alterada pelo usuário que solicitou</w:t>
-      </w:r>
-      <w:r>
-        <w:rPr>
-          <w:sz w:val="24"/>
-          <w:szCs w:val="24"/>
-        </w:rPr>
-        <w:t xml:space="preserve"> a requisição e o </w:t>
-      </w:r>
-      <w:r>
-        <w:rPr>
-          <w:sz w:val="24"/>
-          <w:szCs w:val="24"/>
-        </w:rPr>
-        <w:t xml:space="preserve">Agente da </w:t>
-      </w:r>
-      <w:r>
-        <w:rPr>
-          <w:sz w:val="24"/>
-          <w:szCs w:val="24"/>
-        </w:rPr>
-        <w:t>UniS</w:t>
-      </w:r>
-      <w:r>
-        <w:rPr>
-          <w:sz w:val="24"/>
-          <w:szCs w:val="24"/>
-        </w:rPr>
-        <w:t>ales</w:t>
-      </w:r>
-      <w:r>
-        <w:rPr>
-          <w:sz w:val="24"/>
-          <w:szCs w:val="24"/>
-        </w:rPr>
-        <w:t>.</w:t>
-      </w:r>
-    </w:p>
-    <w:p>
-      <w:pPr>
-        <w:jc w:val="both"/>
-        <w:rPr>
-          <w:sz w:val="24"/>
-          <w:szCs w:val="24"/>
-        </w:rPr>
-      </w:pPr>
-    </w:p>
-    <w:p>
-      <w:pPr>
-        <w:jc w:val="both"/>
-        <w:rPr>
-          <w:b/>
-          <w:bCs/>
-          <w:sz w:val="28"/>
-          <w:szCs w:val="28"/>
-          <w:u w:val="single"/>
-        </w:rPr>
-      </w:pPr>
-      <w:r>
-        <w:rPr>
-          <w:b/>
-          <w:bCs/>
-          <w:sz w:val="28"/>
-          <w:szCs w:val="28"/>
-          <w:u w:val="single"/>
-        </w:rPr>
-        <w:t xml:space="preserve">Evento: Pesquisar </w:t>
-      </w:r>
-      <w:r>
-        <w:rPr>
-          <w:b/>
-          <w:bCs/>
-          <w:sz w:val="28"/>
-          <w:szCs w:val="28"/>
-          <w:u w:val="single"/>
-        </w:rPr>
-        <w:t>Requisição</w:t>
-      </w:r>
-    </w:p>
-    <w:p>
-      <w:pPr>
-        <w:jc w:val="both"/>
-        <w:rPr>
-          <w:b/>
-          <w:bCs/>
-          <w:sz w:val="28"/>
-          <w:szCs w:val="28"/>
-        </w:rPr>
-      </w:pPr>
-      <w:r>
-        <w:rPr>
-          <w:b/>
-          <w:bCs/>
-          <w:sz w:val="28"/>
-          <w:szCs w:val="28"/>
-        </w:rPr>
-        <w:t>Fluxo Normal:</w:t>
-      </w:r>
-    </w:p>
-    <w:p>
-      <w:pPr>
-        <w:jc w:val="both"/>
-        <w:rPr>
-          <w:sz w:val="24"/>
-          <w:szCs w:val="24"/>
-        </w:rPr>
-      </w:pPr>
-      <w:r>
-        <w:rPr>
-          <w:b/>
-          <w:bCs/>
-          <w:sz w:val="28"/>
-          <w:szCs w:val="28"/>
-        </w:rPr>
-        <w:tab/>
-      </w:r>
-      <w:r>
-        <w:rPr>
-          <w:sz w:val="24"/>
-          <w:szCs w:val="24"/>
-        </w:rPr>
-        <w:t xml:space="preserve">O </w:t>
-      </w:r>
-      <w:r>
-        <w:rPr>
-          <w:sz w:val="24"/>
-          <w:szCs w:val="24"/>
-        </w:rPr>
-        <w:t>Usuário</w:t>
-      </w:r>
-      <w:r>
-        <w:rPr>
-          <w:sz w:val="24"/>
-          <w:szCs w:val="24"/>
-        </w:rPr>
-        <w:t xml:space="preserve"> poderá pesquisar por </w:t>
-      </w:r>
-      <w:r>
-        <w:rPr>
-          <w:sz w:val="24"/>
-          <w:szCs w:val="24"/>
-        </w:rPr>
-        <w:t>tipo</w:t>
-      </w:r>
-      <w:r>
-        <w:rPr>
-          <w:sz w:val="24"/>
-          <w:szCs w:val="24"/>
-        </w:rPr>
-        <w:t xml:space="preserve"> de requisição</w:t>
-      </w:r>
-      <w:r>
-        <w:rPr>
-          <w:sz w:val="24"/>
-          <w:szCs w:val="24"/>
-        </w:rPr>
-        <w:t xml:space="preserve"> (Equipamento</w:t>
+        <w:t>Sala), nº do chamado</w:t>
       </w:r>
       <w:r>
         <w:rPr>
@@ -1304,6 +1448,27 @@
           <w:sz w:val="24"/>
           <w:szCs w:val="24"/>
         </w:rPr>
+        <w:t xml:space="preserve"> o tipo de equipamento</w:t>
+      </w:r>
+      <w:r>
+        <w:rPr>
+          <w:sz w:val="24"/>
+          <w:szCs w:val="24"/>
+        </w:rPr>
+        <w:t xml:space="preserve"> (Notebook, Tablet)</w:t>
+      </w:r>
+      <w:r>
+        <w:rPr>
+          <w:sz w:val="24"/>
+          <w:szCs w:val="24"/>
+        </w:rPr>
+        <w:t>, seu turno</w:t>
+      </w:r>
+      <w:r>
+        <w:rPr>
+          <w:sz w:val="24"/>
+          <w:szCs w:val="24"/>
+        </w:rPr>
         <w:t xml:space="preserve"> </w:t>
       </w:r>
       <w:r>
@@ -1311,18 +1476,157 @@
           <w:sz w:val="24"/>
           <w:szCs w:val="24"/>
         </w:rPr>
-        <w:t>Sala), nº do chamado e o tipo de equipamento</w:t>
-      </w:r>
-      <w:r>
-        <w:rPr>
-          <w:sz w:val="24"/>
-          <w:szCs w:val="24"/>
-        </w:rPr>
-        <w:t>.</w:t>
-      </w:r>
-    </w:p>
-    <w:p>
-      <w:pPr>
+        <w:t xml:space="preserve">e </w:t>
+      </w:r>
+      <w:r>
+        <w:rPr>
+          <w:sz w:val="24"/>
+          <w:szCs w:val="24"/>
+        </w:rPr>
+        <w:t xml:space="preserve">pelas </w:t>
+      </w:r>
+      <w:r>
+        <w:rPr>
+          <w:sz w:val="24"/>
+          <w:szCs w:val="24"/>
+        </w:rPr>
+        <w:t>datas</w:t>
+      </w:r>
+      <w:r>
+        <w:rPr>
+          <w:sz w:val="24"/>
+          <w:szCs w:val="24"/>
+        </w:rPr>
+        <w:t xml:space="preserve"> relacionadas à requisição</w:t>
+      </w:r>
+      <w:r>
+        <w:rPr>
+          <w:sz w:val="24"/>
+          <w:szCs w:val="24"/>
+        </w:rPr>
+        <w:t xml:space="preserve"> (</w:t>
+      </w:r>
+      <w:r>
+        <w:rPr>
+          <w:sz w:val="24"/>
+          <w:szCs w:val="24"/>
+        </w:rPr>
+        <w:t>A</w:t>
+      </w:r>
+      <w:r>
+        <w:rPr>
+          <w:sz w:val="24"/>
+          <w:szCs w:val="24"/>
+        </w:rPr>
+        <w:t xml:space="preserve">bertura, </w:t>
+      </w:r>
+      <w:r>
+        <w:rPr>
+          <w:sz w:val="24"/>
+          <w:szCs w:val="24"/>
+        </w:rPr>
+        <w:t>E</w:t>
+      </w:r>
+      <w:r>
+        <w:rPr>
+          <w:sz w:val="24"/>
+          <w:szCs w:val="24"/>
+        </w:rPr>
+        <w:t xml:space="preserve">ntrega, </w:t>
+      </w:r>
+      <w:r>
+        <w:rPr>
+          <w:sz w:val="24"/>
+          <w:szCs w:val="24"/>
+        </w:rPr>
+        <w:t>C</w:t>
+      </w:r>
+      <w:r>
+        <w:rPr>
+          <w:sz w:val="24"/>
+          <w:szCs w:val="24"/>
+        </w:rPr>
+        <w:t xml:space="preserve">onclusão, </w:t>
+      </w:r>
+      <w:r>
+        <w:rPr>
+          <w:sz w:val="24"/>
+          <w:szCs w:val="24"/>
+        </w:rPr>
+        <w:t>C</w:t>
+      </w:r>
+      <w:r>
+        <w:rPr>
+          <w:sz w:val="24"/>
+          <w:szCs w:val="24"/>
+        </w:rPr>
+        <w:t>ancelamento</w:t>
+      </w:r>
+      <w:r>
+        <w:rPr>
+          <w:sz w:val="24"/>
+          <w:szCs w:val="24"/>
+        </w:rPr>
+        <w:t>).</w:t>
+      </w:r>
+    </w:p>
+    <w:p>
+      <w:pPr>
+        <w:spacing w:line="276" w:lineRule="auto"/>
+        <w:jc w:val="both"/>
+        <w:rPr>
+          <w:b/>
+          <w:bCs/>
+          <w:sz w:val="28"/>
+          <w:szCs w:val="28"/>
+        </w:rPr>
+      </w:pPr>
+      <w:r>
+        <w:rPr>
+          <w:b/>
+          <w:bCs/>
+          <w:sz w:val="28"/>
+          <w:szCs w:val="28"/>
+        </w:rPr>
+        <w:t>Fluxo Alternativo:</w:t>
+      </w:r>
+    </w:p>
+    <w:p>
+      <w:pPr>
+        <w:spacing w:line="276" w:lineRule="auto"/>
+        <w:ind w:firstLine="708"/>
+        <w:jc w:val="both"/>
+        <w:rPr>
+          <w:sz w:val="24"/>
+          <w:szCs w:val="24"/>
+        </w:rPr>
+      </w:pPr>
+      <w:r>
+        <w:rPr>
+          <w:sz w:val="24"/>
+          <w:szCs w:val="24"/>
+        </w:rPr>
+        <w:t xml:space="preserve">O Agente da UniSales poderá pesquisar requisições usando os filtros: tipo de requisição (Equipamento, Sala), nº do chamado, o tipo de equipamento (Notebook, </w:t>
+      </w:r>
+      <w:r>
+        <w:rPr>
+          <w:sz w:val="24"/>
+          <w:szCs w:val="24"/>
+        </w:rPr>
+        <w:lastRenderedPageBreak/>
+        <w:t xml:space="preserve">Tablet), seu turno, o usuário solicitante, e pelas datas relacionadas à requisição </w:t>
+      </w:r>
+      <w:r>
+        <w:rPr>
+          <w:sz w:val="24"/>
+          <w:szCs w:val="24"/>
+        </w:rPr>
+        <w:t>(Abertura, Entrega, Conclusão, Cancelamento).</w:t>
+      </w:r>
+    </w:p>
+    <w:p>
+      <w:pPr>
+        <w:spacing w:line="276" w:lineRule="auto"/>
         <w:jc w:val="both"/>
         <w:rPr>
           <w:b/>
@@ -1343,6 +1647,7 @@
     </w:p>
     <w:p>
       <w:pPr>
+        <w:spacing w:line="276" w:lineRule="auto"/>
         <w:jc w:val="both"/>
         <w:rPr>
           <w:sz w:val="24"/>
@@ -1361,11 +1666,26 @@
           <w:sz w:val="24"/>
           <w:szCs w:val="24"/>
         </w:rPr>
-        <w:t>A Pesquisa irá retornar valor de acordo com o tipo de usuário.</w:t>
-      </w:r>
-    </w:p>
-    <w:p>
-      <w:pPr>
+        <w:t xml:space="preserve">A Pesquisa irá retornar </w:t>
+      </w:r>
+      <w:r>
+        <w:rPr>
+          <w:sz w:val="24"/>
+          <w:szCs w:val="24"/>
+        </w:rPr>
+        <w:t xml:space="preserve">os resultados </w:t>
+      </w:r>
+      <w:r>
+        <w:rPr>
+          <w:sz w:val="24"/>
+          <w:szCs w:val="24"/>
+        </w:rPr>
+        <w:t>de acordo com o tipo de usuário.</w:t>
+      </w:r>
+    </w:p>
+    <w:p>
+      <w:pPr>
+        <w:spacing w:line="276" w:lineRule="auto"/>
         <w:jc w:val="both"/>
         <w:rPr>
           <w:sz w:val="24"/>
@@ -1378,7 +1698,21 @@
           <w:szCs w:val="24"/>
         </w:rPr>
         <w:tab/>
-        <w:t xml:space="preserve">Se o Usuário for Aluno/Professor, retornará </w:t>
+        <w:t xml:space="preserve">Se o </w:t>
+      </w:r>
+      <w:r>
+        <w:rPr>
+          <w:sz w:val="24"/>
+          <w:szCs w:val="24"/>
+        </w:rPr>
+        <w:t>U</w:t>
+      </w:r>
+      <w:r>
+        <w:rPr>
+          <w:sz w:val="24"/>
+          <w:szCs w:val="24"/>
+        </w:rPr>
+        <w:t xml:space="preserve">suário for Aluno/Professor, retornará </w:t>
       </w:r>
       <w:r>
         <w:rPr>
@@ -1397,6 +1731,7 @@
     </w:p>
     <w:p>
       <w:pPr>
+        <w:spacing w:line="276" w:lineRule="auto"/>
         <w:jc w:val="both"/>
         <w:rPr>
           <w:b/>
@@ -1429,27 +1764,28 @@
     </w:p>
     <w:p>
       <w:pPr>
-        <w:jc w:val="both"/>
-        <w:rPr>
-          <w:b/>
-          <w:bCs/>
-          <w:sz w:val="28"/>
-          <w:szCs w:val="28"/>
-        </w:rPr>
-      </w:pPr>
-      <w:r>
-        <w:rPr>
-          <w:b/>
-          <w:bCs/>
-          <w:sz w:val="28"/>
-          <w:szCs w:val="28"/>
-        </w:rPr>
-        <w:lastRenderedPageBreak/>
+        <w:spacing w:line="276" w:lineRule="auto"/>
+        <w:jc w:val="both"/>
+        <w:rPr>
+          <w:b/>
+          <w:bCs/>
+          <w:sz w:val="28"/>
+          <w:szCs w:val="28"/>
+        </w:rPr>
+      </w:pPr>
+      <w:r>
+        <w:rPr>
+          <w:b/>
+          <w:bCs/>
+          <w:sz w:val="28"/>
+          <w:szCs w:val="28"/>
+        </w:rPr>
         <w:t>Fluxo Normal:</w:t>
       </w:r>
     </w:p>
     <w:p>
       <w:pPr>
+        <w:spacing w:line="276" w:lineRule="auto"/>
         <w:jc w:val="both"/>
         <w:rPr>
           <w:sz w:val="24"/>
@@ -1491,11 +1827,229 @@
           <w:sz w:val="24"/>
           <w:szCs w:val="24"/>
         </w:rPr>
-        <w:t>visualizará nome, telefone, identificação, descrição, tipo do equipamento, nº patrimônio do equipamento, data de entrega, data de retirada, data de requisição e o status.</w:t>
-      </w:r>
-    </w:p>
-    <w:p>
-      <w:pPr>
+        <w:t>visualizará</w:t>
+      </w:r>
+      <w:r>
+        <w:rPr>
+          <w:sz w:val="24"/>
+          <w:szCs w:val="24"/>
+        </w:rPr>
+        <w:t xml:space="preserve"> o</w:t>
+      </w:r>
+      <w:r>
+        <w:rPr>
+          <w:sz w:val="24"/>
+          <w:szCs w:val="24"/>
+        </w:rPr>
+        <w:t xml:space="preserve"> </w:t>
+      </w:r>
+      <w:r>
+        <w:rPr>
+          <w:sz w:val="24"/>
+          <w:szCs w:val="24"/>
+        </w:rPr>
+        <w:t>tipo da requisição (Sala, Equipamento),</w:t>
+      </w:r>
+      <w:r>
+        <w:rPr>
+          <w:sz w:val="24"/>
+          <w:szCs w:val="24"/>
+        </w:rPr>
+        <w:t xml:space="preserve"> o</w:t>
+      </w:r>
+      <w:r>
+        <w:rPr>
+          <w:sz w:val="24"/>
+          <w:szCs w:val="24"/>
+        </w:rPr>
+        <w:t xml:space="preserve"> turno (Integral, Matutino, Noturno)</w:t>
+      </w:r>
+      <w:r>
+        <w:rPr>
+          <w:sz w:val="24"/>
+          <w:szCs w:val="24"/>
+        </w:rPr>
+        <w:t>,</w:t>
+      </w:r>
+      <w:r>
+        <w:rPr>
+          <w:sz w:val="24"/>
+          <w:szCs w:val="24"/>
+        </w:rPr>
+        <w:t xml:space="preserve"> o </w:t>
+      </w:r>
+      <w:r>
+        <w:rPr>
+          <w:sz w:val="24"/>
+          <w:szCs w:val="24"/>
+        </w:rPr>
+        <w:t>status</w:t>
+      </w:r>
+      <w:r>
+        <w:rPr>
+          <w:sz w:val="24"/>
+          <w:szCs w:val="24"/>
+        </w:rPr>
+        <w:t xml:space="preserve"> e</w:t>
+      </w:r>
+      <w:r>
+        <w:rPr>
+          <w:sz w:val="24"/>
+          <w:szCs w:val="24"/>
+        </w:rPr>
+        <w:t xml:space="preserve"> </w:t>
+      </w:r>
+      <w:r>
+        <w:rPr>
+          <w:sz w:val="24"/>
+          <w:szCs w:val="24"/>
+        </w:rPr>
+        <w:t xml:space="preserve">as </w:t>
+      </w:r>
+      <w:r>
+        <w:rPr>
+          <w:sz w:val="24"/>
+          <w:szCs w:val="24"/>
+        </w:rPr>
+        <w:t>datas (</w:t>
+      </w:r>
+      <w:r>
+        <w:rPr>
+          <w:sz w:val="24"/>
+          <w:szCs w:val="24"/>
+        </w:rPr>
+        <w:t>A</w:t>
+      </w:r>
+      <w:r>
+        <w:rPr>
+          <w:sz w:val="24"/>
+          <w:szCs w:val="24"/>
+        </w:rPr>
+        <w:t xml:space="preserve">bertura, </w:t>
+      </w:r>
+      <w:r>
+        <w:rPr>
+          <w:sz w:val="24"/>
+          <w:szCs w:val="24"/>
+        </w:rPr>
+        <w:t>R</w:t>
+      </w:r>
+      <w:r>
+        <w:rPr>
+          <w:sz w:val="24"/>
+          <w:szCs w:val="24"/>
+        </w:rPr>
+        <w:t xml:space="preserve">etirada, </w:t>
+      </w:r>
+      <w:r>
+        <w:rPr>
+          <w:sz w:val="24"/>
+          <w:szCs w:val="24"/>
+        </w:rPr>
+        <w:t>C</w:t>
+      </w:r>
+      <w:r>
+        <w:rPr>
+          <w:sz w:val="24"/>
+          <w:szCs w:val="24"/>
+        </w:rPr>
+        <w:t xml:space="preserve">onclusão, </w:t>
+      </w:r>
+      <w:r>
+        <w:rPr>
+          <w:sz w:val="24"/>
+          <w:szCs w:val="24"/>
+        </w:rPr>
+        <w:t>C</w:t>
+      </w:r>
+      <w:r>
+        <w:rPr>
+          <w:sz w:val="24"/>
+          <w:szCs w:val="24"/>
+        </w:rPr>
+        <w:t xml:space="preserve">ancelamento). </w:t>
+      </w:r>
+      <w:r>
+        <w:rPr>
+          <w:sz w:val="24"/>
+          <w:szCs w:val="24"/>
+        </w:rPr>
+        <w:t xml:space="preserve">Caso a requisição seja do tipo “Equipamento” também visualizará: </w:t>
+      </w:r>
+      <w:r>
+        <w:rPr>
+          <w:sz w:val="24"/>
+          <w:szCs w:val="24"/>
+        </w:rPr>
+        <w:t>tipo do equipamento</w:t>
+      </w:r>
+      <w:r>
+        <w:rPr>
+          <w:sz w:val="24"/>
+          <w:szCs w:val="24"/>
+        </w:rPr>
+        <w:t xml:space="preserve"> (Notebook, Tablet)</w:t>
+      </w:r>
+      <w:r>
+        <w:rPr>
+          <w:sz w:val="24"/>
+          <w:szCs w:val="24"/>
+        </w:rPr>
+        <w:t xml:space="preserve"> e o</w:t>
+      </w:r>
+      <w:r>
+        <w:rPr>
+          <w:sz w:val="24"/>
+          <w:szCs w:val="24"/>
+        </w:rPr>
+        <w:t xml:space="preserve"> nº </w:t>
+      </w:r>
+      <w:r>
+        <w:rPr>
+          <w:sz w:val="24"/>
+          <w:szCs w:val="24"/>
+        </w:rPr>
+        <w:t xml:space="preserve">de </w:t>
+      </w:r>
+      <w:r>
+        <w:rPr>
+          <w:sz w:val="24"/>
+          <w:szCs w:val="24"/>
+        </w:rPr>
+        <w:t>patrimônio</w:t>
+      </w:r>
+      <w:r>
+        <w:rPr>
+          <w:sz w:val="24"/>
+          <w:szCs w:val="24"/>
+        </w:rPr>
+        <w:t>. Se for do tipo “Sala” visualizará</w:t>
+      </w:r>
+      <w:r>
+        <w:rPr>
+          <w:sz w:val="24"/>
+          <w:szCs w:val="24"/>
+        </w:rPr>
+        <w:t xml:space="preserve"> o número da Sala e a quantidade de </w:t>
+      </w:r>
+      <w:r>
+        <w:rPr>
+          <w:sz w:val="24"/>
+          <w:szCs w:val="24"/>
+        </w:rPr>
+        <w:t>alunos</w:t>
+      </w:r>
+      <w:r>
+        <w:rPr>
+          <w:sz w:val="24"/>
+          <w:szCs w:val="24"/>
+        </w:rPr>
+        <w:t>.</w:t>
+      </w:r>
+    </w:p>
+    <w:p>
+      <w:pPr>
+        <w:spacing w:line="276" w:lineRule="auto"/>
         <w:jc w:val="both"/>
         <w:rPr>
           <w:b/>
@@ -1516,41 +2070,168 @@
     </w:p>
     <w:p>
       <w:pPr>
-        <w:jc w:val="both"/>
-        <w:rPr>
-          <w:sz w:val="24"/>
-          <w:szCs w:val="24"/>
-          <w:u w:val="single"/>
-        </w:rPr>
-      </w:pPr>
-      <w:r>
-        <w:rPr>
-          <w:sz w:val="24"/>
-          <w:szCs w:val="24"/>
-        </w:rPr>
-        <w:t xml:space="preserve"> </w:t>
-      </w:r>
-      <w:r>
-        <w:rPr>
-          <w:sz w:val="24"/>
-          <w:szCs w:val="24"/>
-        </w:rPr>
-        <w:tab/>
-        <w:t xml:space="preserve">O </w:t>
-      </w:r>
-      <w:r>
-        <w:rPr>
-          <w:sz w:val="24"/>
-          <w:szCs w:val="24"/>
-        </w:rPr>
-        <w:t xml:space="preserve">Usuário </w:t>
-      </w:r>
-      <w:r>
-        <w:rPr>
-          <w:sz w:val="24"/>
-          <w:szCs w:val="24"/>
-        </w:rPr>
-        <w:t>visualizará nome, telefone, identificação, descrição, tipo do equipamento, nº patrimônio do equipamento, data de entrega, data de retirada, data de requisição, o status e um documento sobre o dano.</w:t>
+        <w:spacing w:line="276" w:lineRule="auto"/>
+        <w:ind w:firstLine="708"/>
+        <w:jc w:val="both"/>
+        <w:rPr>
+          <w:sz w:val="24"/>
+          <w:szCs w:val="24"/>
+        </w:rPr>
+      </w:pPr>
+      <w:r>
+        <w:rPr>
+          <w:sz w:val="24"/>
+          <w:szCs w:val="24"/>
+        </w:rPr>
+        <w:t>O Agente da UniSales visualizará o tipo da requisição (Sala, Equipamento), o turno (Integral, Matutino, Noturno), o status e as datas (abertura, retirada, conclusão, cancelamento)</w:t>
+      </w:r>
+      <w:r>
+        <w:rPr>
+          <w:sz w:val="24"/>
+          <w:szCs w:val="24"/>
+        </w:rPr>
+        <w:t>,</w:t>
+      </w:r>
+      <w:r>
+        <w:rPr>
+          <w:sz w:val="24"/>
+          <w:szCs w:val="24"/>
+        </w:rPr>
+        <w:t xml:space="preserve"> o usuário</w:t>
+      </w:r>
+      <w:r>
+        <w:rPr>
+          <w:sz w:val="24"/>
+          <w:szCs w:val="24"/>
+        </w:rPr>
+        <w:t xml:space="preserve"> solicitante</w:t>
+      </w:r>
+      <w:r>
+        <w:rPr>
+          <w:sz w:val="24"/>
+          <w:szCs w:val="24"/>
+        </w:rPr>
+        <w:t xml:space="preserve"> e os documentos de revisão</w:t>
+      </w:r>
+      <w:r>
+        <w:rPr>
+          <w:sz w:val="24"/>
+          <w:szCs w:val="24"/>
+        </w:rPr>
+        <w:t>. Caso a requisição seja do tipo “Equipamento” também visualizará: tipo do equipamento (Notebook, Tablet) e o nº de patrimônio. Se for do tipo “Sala” visualizará o número da Sala e a quantidade de alunos.</w:t>
+      </w:r>
+    </w:p>
+    <w:p>
+      <w:pPr>
+        <w:spacing w:line="276" w:lineRule="auto"/>
+        <w:jc w:val="both"/>
+        <w:rPr>
+          <w:b/>
+          <w:bCs/>
+          <w:sz w:val="28"/>
+          <w:szCs w:val="28"/>
+        </w:rPr>
+      </w:pPr>
+      <w:r>
+        <w:rPr>
+          <w:b/>
+          <w:bCs/>
+          <w:sz w:val="28"/>
+          <w:szCs w:val="28"/>
+        </w:rPr>
+        <w:t>Regra de Negócio:</w:t>
+      </w:r>
+    </w:p>
+    <w:p>
+      <w:pPr>
+        <w:spacing w:line="276" w:lineRule="auto"/>
+        <w:ind w:firstLine="708"/>
+        <w:jc w:val="both"/>
+        <w:rPr>
+          <w:sz w:val="24"/>
+          <w:szCs w:val="24"/>
+        </w:rPr>
+      </w:pPr>
+      <w:r>
+        <w:rPr>
+          <w:sz w:val="24"/>
+          <w:szCs w:val="24"/>
+        </w:rPr>
+        <w:t>Se o Usuário for</w:t>
+      </w:r>
+      <w:r>
+        <w:rPr>
+          <w:sz w:val="24"/>
+          <w:szCs w:val="24"/>
+        </w:rPr>
+        <w:t xml:space="preserve"> Aluno</w:t>
+      </w:r>
+      <w:r>
+        <w:rPr>
+          <w:sz w:val="24"/>
+          <w:szCs w:val="24"/>
+        </w:rPr>
+        <w:t>,</w:t>
+      </w:r>
+      <w:r>
+        <w:rPr>
+          <w:sz w:val="24"/>
+          <w:szCs w:val="24"/>
+        </w:rPr>
+        <w:t xml:space="preserve"> só </w:t>
+      </w:r>
+      <w:r>
+        <w:rPr>
+          <w:sz w:val="24"/>
+          <w:szCs w:val="24"/>
+        </w:rPr>
+        <w:t>visualiza</w:t>
+      </w:r>
+      <w:r>
+        <w:rPr>
+          <w:sz w:val="24"/>
+          <w:szCs w:val="24"/>
+        </w:rPr>
+        <w:t>rá</w:t>
+      </w:r>
+      <w:r>
+        <w:rPr>
+          <w:sz w:val="24"/>
+          <w:szCs w:val="24"/>
+        </w:rPr>
+        <w:t xml:space="preserve"> requisições </w:t>
+      </w:r>
+      <w:r>
+        <w:rPr>
+          <w:sz w:val="24"/>
+          <w:szCs w:val="24"/>
+        </w:rPr>
+        <w:t>de equipamentos</w:t>
+      </w:r>
+      <w:r>
+        <w:rPr>
+          <w:sz w:val="24"/>
+          <w:szCs w:val="24"/>
+        </w:rPr>
+        <w:t>.</w:t>
+      </w:r>
+    </w:p>
+    <w:p>
+      <w:pPr>
+        <w:spacing w:line="276" w:lineRule="auto"/>
+        <w:ind w:firstLine="708"/>
+        <w:jc w:val="both"/>
+        <w:rPr>
+          <w:sz w:val="24"/>
+          <w:szCs w:val="24"/>
+        </w:rPr>
+      </w:pPr>
+      <w:r>
+        <w:rPr>
+          <w:sz w:val="24"/>
+          <w:szCs w:val="24"/>
+        </w:rPr>
+        <w:t>Se o Usuário for Aluno/Professor, visualizará somente as requisições feitas por ele.</w:t>
       </w:r>
     </w:p>
     <w:p>
@@ -2379,4 +3060,16 @@
     </a:ext>
   </a:extLst>
 </a:theme>
+</file>
+
+<file path=customXml/item1.xml><?xml version="1.0" encoding="utf-8"?>
+<b:Sources xmlns:b="http://schemas.openxmlformats.org/officeDocument/2006/bibliography" xmlns="http://schemas.openxmlformats.org/officeDocument/2006/bibliography" SelectedStyle="\APASixthEditionOfficeOnline.xsl" StyleName="APA" Version="6"/>
+</file>
+
+<file path=customXml/itemProps1.xml><?xml version="1.0" encoding="utf-8"?>
+<ds:datastoreItem xmlns:ds="http://schemas.openxmlformats.org/officeDocument/2006/customXml" ds:itemID="{9C794DF1-8BC6-470B-A3A6-81FE55985585}">
+  <ds:schemaRefs>
+    <ds:schemaRef ds:uri="http://schemas.openxmlformats.org/officeDocument/2006/bibliography"/>
+  </ds:schemaRefs>
+</ds:datastoreItem>
 </file>
</xml_diff>